<commit_message>
add lab 3 content
</commit_message>
<xml_diff>
--- a/handouts/Lab3.docx
+++ b/handouts/Lab3.docx
@@ -895,14 +895,12 @@
       <w:r>
         <w:rPr>
           <w:bCs/>
-          <w:highlight w:val="yellow"/>
         </w:rPr>
         <w:t xml:space="preserve">group of </w:t>
       </w:r>
       <w:r>
         <w:rPr>
           <w:bCs/>
-          <w:highlight w:val="yellow"/>
         </w:rPr>
         <w:t>four</w:t>
       </w:r>
@@ -910,7 +908,13 @@
         <w:rPr>
           <w:bCs/>
         </w:rPr>
-        <w:t>, you will be streaking your unknown</w:t>
+        <w:t>,</w:t>
+      </w:r>
+      <w:r>
+        <w:rPr>
+          <w:bCs/>
+        </w:rPr>
+        <w:t xml:space="preserve"> you will be streaking your unknown</w:t>
       </w:r>
       <w:r>
         <w:rPr>
@@ -1190,9 +1194,6 @@
         <w:t xml:space="preserve">Working in a group </w:t>
       </w:r>
       <w:r>
-        <w:rPr>
-          <w:highlight w:val="yellow"/>
-        </w:rPr>
         <w:t>of two</w:t>
       </w:r>
       <w:r>
@@ -2323,16 +2324,7 @@
     <w:p/>
     <w:p>
       <w:r>
-        <w:t xml:space="preserve">Working in a group of </w:t>
-      </w:r>
-      <w:r>
-        <w:rPr>
-          <w:highlight w:val="yellow"/>
-        </w:rPr>
-        <w:t>X</w:t>
-      </w:r>
-      <w:r>
-        <w:t xml:space="preserve"> (?), you should inoculate your unknown and the appropriate controls in fluid thioglycolate medium (Protocol 3.4) and on </w:t>
+        <w:t xml:space="preserve">Working in a group, you should inoculate your unknown and the appropriate controls in fluid thioglycolate medium (Protocol 3.4) and on </w:t>
       </w:r>
       <w:r>
         <w:t xml:space="preserve">two </w:t>
@@ -2353,8 +2345,13 @@
         <w:t xml:space="preserve">anoxically </w:t>
       </w:r>
       <w:r>
-        <w:t>using the GasPak</w:t>
-      </w:r>
+        <w:t xml:space="preserve">using the </w:t>
+      </w:r>
+      <w:proofErr w:type="spellStart"/>
+      <w:r>
+        <w:t>GasPak</w:t>
+      </w:r>
+      <w:proofErr w:type="spellEnd"/>
       <w:r>
         <w:t xml:space="preserve"> system, while the other will be incubated in the presence of ambient oxygen levels</w:t>
       </w:r>

</xml_diff>

<commit_message>
update lab 3 handout
</commit_message>
<xml_diff>
--- a/handouts/Lab3.docx
+++ b/handouts/Lab3.docx
@@ -1,6 +1,6 @@
 
 <file path=word/document.xml><?xml version="1.0" encoding="utf-8"?>
-<w:document xmlns:wpc="http://schemas.microsoft.com/office/word/2010/wordprocessingCanvas" xmlns:cx="http://schemas.microsoft.com/office/drawing/2014/chartex" xmlns:cx1="http://schemas.microsoft.com/office/drawing/2015/9/8/chartex" xmlns:cx2="http://schemas.microsoft.com/office/drawing/2015/10/21/chartex" xmlns:cx3="http://schemas.microsoft.com/office/drawing/2016/5/9/chartex" xmlns:cx4="http://schemas.microsoft.com/office/drawing/2016/5/10/chartex" xmlns:cx5="http://schemas.microsoft.com/office/drawing/2016/5/11/chartex" xmlns:cx6="http://schemas.microsoft.com/office/drawing/2016/5/12/chartex" xmlns:cx7="http://schemas.microsoft.com/office/drawing/2016/5/13/chartex" xmlns:cx8="http://schemas.microsoft.com/office/drawing/2016/5/14/chartex" xmlns:mc="http://schemas.openxmlformats.org/markup-compatibility/2006" xmlns:aink="http://schemas.microsoft.com/office/drawing/2016/ink" xmlns:am3d="http://schemas.microsoft.com/office/drawing/2017/model3d" xmlns:o="urn:schemas-microsoft-com:office:office" xmlns:oel="http://schemas.microsoft.com/office/2019/extlst" xmlns:r="http://schemas.openxmlformats.org/officeDocument/2006/relationships" xmlns:m="http://schemas.openxmlformats.org/officeDocument/2006/math" xmlns:v="urn:schemas-microsoft-com:vml" xmlns:wp14="http://schemas.microsoft.com/office/word/2010/wordprocessingDrawing" xmlns:wp="http://schemas.openxmlformats.org/drawingml/2006/wordprocessingDrawing" xmlns:w10="urn:schemas-microsoft-com:office:word" xmlns:w="http://schemas.openxmlformats.org/wordprocessingml/2006/main" xmlns:w14="http://schemas.microsoft.com/office/word/2010/wordml" xmlns:w15="http://schemas.microsoft.com/office/word/2012/wordml" xmlns:w16cex="http://schemas.microsoft.com/office/word/2018/wordml/cex" xmlns:w16cid="http://schemas.microsoft.com/office/word/2016/wordml/cid" xmlns:w16="http://schemas.microsoft.com/office/word/2018/wordml" xmlns:w16du="http://schemas.microsoft.com/office/word/2023/wordml/word16du" xmlns:w16sdtdh="http://schemas.microsoft.com/office/word/2020/wordml/sdtdatahash" xmlns:w16se="http://schemas.microsoft.com/office/word/2015/wordml/symex" xmlns:wpg="http://schemas.microsoft.com/office/word/2010/wordprocessingGroup" xmlns:wpi="http://schemas.microsoft.com/office/word/2010/wordprocessingInk" xmlns:wne="http://schemas.microsoft.com/office/word/2006/wordml" xmlns:wps="http://schemas.microsoft.com/office/word/2010/wordprocessingShape" mc:Ignorable="w14 w15 w16se w16cid w16 w16cex w16sdtdh w16du wp14">
+<w:document xmlns:wpc="http://schemas.microsoft.com/office/word/2010/wordprocessingCanvas" xmlns:cx="http://schemas.microsoft.com/office/drawing/2014/chartex" xmlns:cx1="http://schemas.microsoft.com/office/drawing/2015/9/8/chartex" xmlns:cx2="http://schemas.microsoft.com/office/drawing/2015/10/21/chartex" xmlns:cx3="http://schemas.microsoft.com/office/drawing/2016/5/9/chartex" xmlns:cx4="http://schemas.microsoft.com/office/drawing/2016/5/10/chartex" xmlns:cx5="http://schemas.microsoft.com/office/drawing/2016/5/11/chartex" xmlns:cx6="http://schemas.microsoft.com/office/drawing/2016/5/12/chartex" xmlns:cx7="http://schemas.microsoft.com/office/drawing/2016/5/13/chartex" xmlns:cx8="http://schemas.microsoft.com/office/drawing/2016/5/14/chartex" xmlns:mc="http://schemas.openxmlformats.org/markup-compatibility/2006" xmlns:aink="http://schemas.microsoft.com/office/drawing/2016/ink" xmlns:am3d="http://schemas.microsoft.com/office/drawing/2017/model3d" xmlns:o="urn:schemas-microsoft-com:office:office" xmlns:oel="http://schemas.microsoft.com/office/2019/extlst" xmlns:r="http://schemas.openxmlformats.org/officeDocument/2006/relationships" xmlns:m="http://schemas.openxmlformats.org/officeDocument/2006/math" xmlns:v="urn:schemas-microsoft-com:vml" xmlns:wp14="http://schemas.microsoft.com/office/word/2010/wordprocessingDrawing" xmlns:wp="http://schemas.openxmlformats.org/drawingml/2006/wordprocessingDrawing" xmlns:w10="urn:schemas-microsoft-com:office:word" xmlns:w="http://schemas.openxmlformats.org/wordprocessingml/2006/main" xmlns:w14="http://schemas.microsoft.com/office/word/2010/wordml" xmlns:w15="http://schemas.microsoft.com/office/word/2012/wordml" xmlns:w16cex="http://schemas.microsoft.com/office/word/2018/wordml/cex" xmlns:w16cid="http://schemas.microsoft.com/office/word/2016/wordml/cid" xmlns:w16="http://schemas.microsoft.com/office/word/2018/wordml" xmlns:w16du="http://schemas.microsoft.com/office/word/2023/wordml/word16du" xmlns:w16sdtdh="http://schemas.microsoft.com/office/word/2020/wordml/sdtdatahash" xmlns:w16sdtfl="http://schemas.microsoft.com/office/word/2024/wordml/sdtformatlock" xmlns:w16se="http://schemas.microsoft.com/office/word/2015/wordml/symex" xmlns:wpg="http://schemas.microsoft.com/office/word/2010/wordprocessingGroup" xmlns:wpi="http://schemas.microsoft.com/office/word/2010/wordprocessingInk" xmlns:wne="http://schemas.microsoft.com/office/word/2006/wordml" xmlns:wps="http://schemas.microsoft.com/office/word/2010/wordprocessingShape" mc:Ignorable="w14 w15 w16se w16cid w16 w16cex w16sdtdh w16sdtfl w16du wp14">
   <w:body>
     <w:p>
       <w:pPr>
@@ -46,20 +46,9 @@
       <w:r>
         <w:t xml:space="preserve">from </w:t>
       </w:r>
-      <w:fldSimple w:instr=" REF task_bloodagar  \* MERGEFORMAT ">
-        <w:r>
-          <w:t>T</w:t>
-        </w:r>
-        <w:r>
-          <w:t>ASK 2</w:t>
-        </w:r>
-        <w:r>
-          <w:rPr>
-            <w:noProof/>
-          </w:rPr>
-          <w:t>C</w:t>
-        </w:r>
-      </w:fldSimple>
+      <w:r>
+        <w:t>TASK 2C</w:t>
+      </w:r>
       <w:r>
         <w:t>)</w:t>
       </w:r>
@@ -506,7 +495,7 @@
                               <w:t xml:space="preserve">Streak plate competency check </w:t>
                             </w:r>
                             <w:r>
-                              <w:t>3</w:t>
+                              <w:t>2</w:t>
                             </w:r>
                             <w:r>
                               <w:t xml:space="preserve">: </w:t>
@@ -666,7 +655,7 @@
                         <w:t xml:space="preserve">Streak plate competency check </w:t>
                       </w:r>
                       <w:r>
-                        <w:t>3</w:t>
+                        <w:t>2</w:t>
                       </w:r>
                       <w:r>
                         <w:t xml:space="preserve">: </w:t>
@@ -920,6 +909,24 @@
         <w:rPr>
           <w:bCs/>
         </w:rPr>
+        <w:t xml:space="preserve"> (“unknown spinach”</w:t>
+      </w:r>
+      <w:r>
+        <w:rPr>
+          <w:bCs/>
+        </w:rPr>
+        <w:t xml:space="preserve"> from Case Study </w:t>
+      </w:r>
+      <w:r>
+        <w:rPr>
+          <w:bCs/>
+        </w:rPr>
+        <w:t>3)</w:t>
+      </w:r>
+      <w:r>
+        <w:rPr>
+          <w:bCs/>
+        </w:rPr>
         <w:t xml:space="preserve">, </w:t>
       </w:r>
       <w:r>
@@ -987,7 +994,16 @@
         <w:contextualSpacing w:val="0"/>
       </w:pPr>
       <w:r>
-        <w:t>Using a flamed loop, take a colony from the agar plate provided containing your unknown clinical specimen.</w:t>
+        <w:t xml:space="preserve">Using a flamed loop, take a colony from the agar plate provided containing your unknown </w:t>
+      </w:r>
+      <w:r>
+        <w:t>spinach</w:t>
+      </w:r>
+      <w:r>
+        <w:t xml:space="preserve"> </w:t>
+      </w:r>
+      <w:r>
+        <w:t>strain.</w:t>
       </w:r>
     </w:p>
     <w:p/>
@@ -1209,7 +1225,13 @@
         <w:t xml:space="preserve"> (Protocol 3.3)</w:t>
       </w:r>
       <w:r>
-        <w:t xml:space="preserve"> tests on your unknown as well as the appropriate positive and negative controls for each test.</w:t>
+        <w:t xml:space="preserve"> tests on your unknown</w:t>
+      </w:r>
+      <w:r>
+        <w:t xml:space="preserve"> (“unknown spinach”)</w:t>
+      </w:r>
+      <w:r>
+        <w:t xml:space="preserve"> as well as the appropriate positive and negative controls for each test.</w:t>
       </w:r>
     </w:p>
     <w:p>
@@ -1736,6 +1758,19 @@
               <w:t>Your unknown</w:t>
             </w:r>
           </w:p>
+          <w:p>
+            <w:pPr>
+              <w:rPr>
+                <w:bCs/>
+              </w:rPr>
+            </w:pPr>
+            <w:r>
+              <w:rPr>
+                <w:bCs/>
+              </w:rPr>
+              <w:t>(unknown “spinach”)</w:t>
+            </w:r>
+          </w:p>
         </w:tc>
         <w:tc>
           <w:tcPr>
@@ -2244,6 +2279,12 @@
               </w:rPr>
               <w:t>Your unknown</w:t>
             </w:r>
+            <w:r>
+              <w:rPr>
+                <w:bCs/>
+              </w:rPr>
+              <w:t xml:space="preserve"> (unknown “spinach”)</w:t>
+            </w:r>
           </w:p>
         </w:tc>
         <w:tc>
@@ -2318,13 +2359,49 @@
         <w:rPr>
           <w:noProof/>
         </w:rPr>
-        <w:t>Determining whether the unknown microorganism requires oxygen for growth</w:t>
+        <w:t xml:space="preserve">Determining whether </w:t>
+      </w:r>
+      <w:r>
+        <w:rPr>
+          <w:noProof/>
+        </w:rPr>
+        <w:t>an</w:t>
+      </w:r>
+      <w:r>
+        <w:rPr>
+          <w:noProof/>
+        </w:rPr>
+        <w:t xml:space="preserve"> unknown microorganism requires oxygen for growth</w:t>
       </w:r>
     </w:p>
     <w:p/>
     <w:p>
       <w:r>
-        <w:t xml:space="preserve">Working in a group, you should inoculate your unknown and the appropriate controls in fluid thioglycolate medium (Protocol 3.4) and on </w:t>
+        <w:t>Working in a group</w:t>
+      </w:r>
+      <w:r>
+        <w:t xml:space="preserve"> of four</w:t>
+      </w:r>
+      <w:r>
+        <w:t>, you should inoculate your unknown</w:t>
+      </w:r>
+      <w:r>
+        <w:t xml:space="preserve"> </w:t>
+      </w:r>
+      <w:r>
+        <w:t xml:space="preserve">(“clinical” unknown from Case Study 4) </w:t>
+      </w:r>
+      <w:r>
+        <w:t>in duplicate,</w:t>
+      </w:r>
+      <w:r>
+        <w:t xml:space="preserve"> and the appropriate controls in fluid thioglycolate medium (Protocol 3.4)</w:t>
+      </w:r>
+      <w:r>
+        <w:t xml:space="preserve">. You will also inoculate your unknown and the controls </w:t>
+      </w:r>
+      <w:r>
+        <w:t xml:space="preserve">on </w:t>
       </w:r>
       <w:r>
         <w:t xml:space="preserve">two </w:t>
@@ -2893,6 +2970,7 @@
         <w:contextualSpacing w:val="0"/>
       </w:pPr>
       <w:r>
+        <w:lastRenderedPageBreak/>
         <w:t>Using a flamed loop and proper aseptic technique, take a colony from the agar plate provided containing your unknown clinical specimen.</w:t>
       </w:r>
     </w:p>
@@ -3082,7 +3160,13 @@
         <w:t>four</w:t>
       </w:r>
       <w:r>
-        <w:t xml:space="preserve">, you will streak your unknown organism on </w:t>
+        <w:t xml:space="preserve">, you will streak your unknown organism </w:t>
+      </w:r>
+      <w:r>
+        <w:t xml:space="preserve">(“unknown 3E”) </w:t>
+      </w:r>
+      <w:r>
+        <w:t xml:space="preserve">on </w:t>
       </w:r>
       <w:r>
         <w:t>mannitol salt agar (</w:t>
@@ -3613,20 +3697,6 @@
         </mc:AlternateContent>
       </w:r>
     </w:p>
-    <w:p>
-      <w:pPr>
-        <w:rPr>
-          <w:bCs/>
-        </w:rPr>
-      </w:pPr>
-    </w:p>
-    <w:p>
-      <w:pPr>
-        <w:rPr>
-          <w:bCs/>
-        </w:rPr>
-      </w:pPr>
-    </w:p>
     <w:sectPr>
       <w:pgSz w:w="11906" w:h="16838"/>
       <w:pgMar w:top="1440" w:right="1440" w:bottom="1440" w:left="1440" w:header="708" w:footer="708" w:gutter="0"/>
@@ -3638,7 +3708,7 @@
 </file>
 
 <file path=word/numbering.xml><?xml version="1.0" encoding="utf-8"?>
-<w:numbering xmlns:wpc="http://schemas.microsoft.com/office/word/2010/wordprocessingCanvas" xmlns:cx="http://schemas.microsoft.com/office/drawing/2014/chartex" xmlns:cx1="http://schemas.microsoft.com/office/drawing/2015/9/8/chartex" xmlns:cx2="http://schemas.microsoft.com/office/drawing/2015/10/21/chartex" xmlns:cx3="http://schemas.microsoft.com/office/drawing/2016/5/9/chartex" xmlns:cx4="http://schemas.microsoft.com/office/drawing/2016/5/10/chartex" xmlns:cx5="http://schemas.microsoft.com/office/drawing/2016/5/11/chartex" xmlns:cx6="http://schemas.microsoft.com/office/drawing/2016/5/12/chartex" xmlns:cx7="http://schemas.microsoft.com/office/drawing/2016/5/13/chartex" xmlns:cx8="http://schemas.microsoft.com/office/drawing/2016/5/14/chartex" xmlns:mc="http://schemas.openxmlformats.org/markup-compatibility/2006" xmlns:aink="http://schemas.microsoft.com/office/drawing/2016/ink" xmlns:am3d="http://schemas.microsoft.com/office/drawing/2017/model3d" xmlns:o="urn:schemas-microsoft-com:office:office" xmlns:oel="http://schemas.microsoft.com/office/2019/extlst" xmlns:r="http://schemas.openxmlformats.org/officeDocument/2006/relationships" xmlns:m="http://schemas.openxmlformats.org/officeDocument/2006/math" xmlns:v="urn:schemas-microsoft-com:vml" xmlns:wp14="http://schemas.microsoft.com/office/word/2010/wordprocessingDrawing" xmlns:wp="http://schemas.openxmlformats.org/drawingml/2006/wordprocessingDrawing" xmlns:w10="urn:schemas-microsoft-com:office:word" xmlns:w="http://schemas.openxmlformats.org/wordprocessingml/2006/main" xmlns:w14="http://schemas.microsoft.com/office/word/2010/wordml" xmlns:w15="http://schemas.microsoft.com/office/word/2012/wordml" xmlns:w16cex="http://schemas.microsoft.com/office/word/2018/wordml/cex" xmlns:w16cid="http://schemas.microsoft.com/office/word/2016/wordml/cid" xmlns:w16="http://schemas.microsoft.com/office/word/2018/wordml" xmlns:w16du="http://schemas.microsoft.com/office/word/2023/wordml/word16du" xmlns:w16sdtdh="http://schemas.microsoft.com/office/word/2020/wordml/sdtdatahash" xmlns:w16se="http://schemas.microsoft.com/office/word/2015/wordml/symex" xmlns:wpg="http://schemas.microsoft.com/office/word/2010/wordprocessingGroup" xmlns:wpi="http://schemas.microsoft.com/office/word/2010/wordprocessingInk" xmlns:wne="http://schemas.microsoft.com/office/word/2006/wordml" xmlns:wps="http://schemas.microsoft.com/office/word/2010/wordprocessingShape" mc:Ignorable="w14 w15 w16se w16cid w16 w16cex w16sdtdh w16du wp14">
+<w:numbering xmlns:wpc="http://schemas.microsoft.com/office/word/2010/wordprocessingCanvas" xmlns:cx="http://schemas.microsoft.com/office/drawing/2014/chartex" xmlns:cx1="http://schemas.microsoft.com/office/drawing/2015/9/8/chartex" xmlns:cx2="http://schemas.microsoft.com/office/drawing/2015/10/21/chartex" xmlns:cx3="http://schemas.microsoft.com/office/drawing/2016/5/9/chartex" xmlns:cx4="http://schemas.microsoft.com/office/drawing/2016/5/10/chartex" xmlns:cx5="http://schemas.microsoft.com/office/drawing/2016/5/11/chartex" xmlns:cx6="http://schemas.microsoft.com/office/drawing/2016/5/12/chartex" xmlns:cx7="http://schemas.microsoft.com/office/drawing/2016/5/13/chartex" xmlns:cx8="http://schemas.microsoft.com/office/drawing/2016/5/14/chartex" xmlns:mc="http://schemas.openxmlformats.org/markup-compatibility/2006" xmlns:aink="http://schemas.microsoft.com/office/drawing/2016/ink" xmlns:am3d="http://schemas.microsoft.com/office/drawing/2017/model3d" xmlns:o="urn:schemas-microsoft-com:office:office" xmlns:oel="http://schemas.microsoft.com/office/2019/extlst" xmlns:r="http://schemas.openxmlformats.org/officeDocument/2006/relationships" xmlns:m="http://schemas.openxmlformats.org/officeDocument/2006/math" xmlns:v="urn:schemas-microsoft-com:vml" xmlns:wp14="http://schemas.microsoft.com/office/word/2010/wordprocessingDrawing" xmlns:wp="http://schemas.openxmlformats.org/drawingml/2006/wordprocessingDrawing" xmlns:w10="urn:schemas-microsoft-com:office:word" xmlns:w="http://schemas.openxmlformats.org/wordprocessingml/2006/main" xmlns:w14="http://schemas.microsoft.com/office/word/2010/wordml" xmlns:w15="http://schemas.microsoft.com/office/word/2012/wordml" xmlns:w16cex="http://schemas.microsoft.com/office/word/2018/wordml/cex" xmlns:w16cid="http://schemas.microsoft.com/office/word/2016/wordml/cid" xmlns:w16="http://schemas.microsoft.com/office/word/2018/wordml" xmlns:w16du="http://schemas.microsoft.com/office/word/2023/wordml/word16du" xmlns:w16sdtdh="http://schemas.microsoft.com/office/word/2020/wordml/sdtdatahash" xmlns:w16sdtfl="http://schemas.microsoft.com/office/word/2024/wordml/sdtformatlock" xmlns:w16se="http://schemas.microsoft.com/office/word/2015/wordml/symex" xmlns:wpg="http://schemas.microsoft.com/office/word/2010/wordprocessingGroup" xmlns:wpi="http://schemas.microsoft.com/office/word/2010/wordprocessingInk" xmlns:wne="http://schemas.microsoft.com/office/word/2006/wordml" xmlns:wps="http://schemas.microsoft.com/office/word/2010/wordprocessingShape" mc:Ignorable="w14 w15 w16se w16cid w16 w16cex w16sdtdh w16sdtfl w16du wp14">
   <w:abstractNum w:abstractNumId="0" w15:restartNumberingAfterBreak="0">
     <w:nsid w:val="06145373"/>
     <w:multiLevelType w:val="hybridMultilevel"/>
@@ -4415,7 +4485,7 @@
 </file>
 
 <file path=word/styles.xml><?xml version="1.0" encoding="utf-8"?>
-<w:styles xmlns:mc="http://schemas.openxmlformats.org/markup-compatibility/2006" xmlns:r="http://schemas.openxmlformats.org/officeDocument/2006/relationships" xmlns:w="http://schemas.openxmlformats.org/wordprocessingml/2006/main" xmlns:w14="http://schemas.microsoft.com/office/word/2010/wordml" xmlns:w15="http://schemas.microsoft.com/office/word/2012/wordml" xmlns:w16cex="http://schemas.microsoft.com/office/word/2018/wordml/cex" xmlns:w16cid="http://schemas.microsoft.com/office/word/2016/wordml/cid" xmlns:w16="http://schemas.microsoft.com/office/word/2018/wordml" xmlns:w16du="http://schemas.microsoft.com/office/word/2023/wordml/word16du" xmlns:w16sdtdh="http://schemas.microsoft.com/office/word/2020/wordml/sdtdatahash" xmlns:w16se="http://schemas.microsoft.com/office/word/2015/wordml/symex" mc:Ignorable="w14 w15 w16se w16cid w16 w16cex w16sdtdh w16du">
+<w:styles xmlns:mc="http://schemas.openxmlformats.org/markup-compatibility/2006" xmlns:r="http://schemas.openxmlformats.org/officeDocument/2006/relationships" xmlns:w="http://schemas.openxmlformats.org/wordprocessingml/2006/main" xmlns:w14="http://schemas.microsoft.com/office/word/2010/wordml" xmlns:w15="http://schemas.microsoft.com/office/word/2012/wordml" xmlns:w16cex="http://schemas.microsoft.com/office/word/2018/wordml/cex" xmlns:w16cid="http://schemas.microsoft.com/office/word/2016/wordml/cid" xmlns:w16="http://schemas.microsoft.com/office/word/2018/wordml" xmlns:w16du="http://schemas.microsoft.com/office/word/2023/wordml/word16du" xmlns:w16sdtdh="http://schemas.microsoft.com/office/word/2020/wordml/sdtdatahash" xmlns:w16sdtfl="http://schemas.microsoft.com/office/word/2024/wordml/sdtformatlock" xmlns:w16se="http://schemas.microsoft.com/office/word/2015/wordml/symex" mc:Ignorable="w14 w15 w16se w16cid w16 w16cex w16sdtdh w16sdtfl w16du">
   <w:docDefaults>
     <w:rPrDefault>
       <w:rPr>

</xml_diff>

<commit_message>
fix lab 3 handout
</commit_message>
<xml_diff>
--- a/handouts/Lab3.docx
+++ b/handouts/Lab3.docx
@@ -909,7 +909,20 @@
         <w:rPr>
           <w:bCs/>
         </w:rPr>
-        <w:t xml:space="preserve"> (“unknown spinach”</w:t>
+        <w:t xml:space="preserve"> (“</w:t>
+      </w:r>
+      <w:r>
+        <w:rPr>
+          <w:bCs/>
+          <w:u w:val="single"/>
+        </w:rPr>
+        <w:t>unknown spinach</w:t>
+      </w:r>
+      <w:r>
+        <w:rPr>
+          <w:bCs/>
+        </w:rPr>
+        <w:t>”</w:t>
       </w:r>
       <w:r>
         <w:rPr>
@@ -1228,7 +1241,16 @@
         <w:t xml:space="preserve"> tests on your unknown</w:t>
       </w:r>
       <w:r>
-        <w:t xml:space="preserve"> (“unknown spinach”)</w:t>
+        <w:t xml:space="preserve"> (“</w:t>
+      </w:r>
+      <w:r>
+        <w:rPr>
+          <w:u w:val="single"/>
+        </w:rPr>
+        <w:t>clinical unknown</w:t>
+      </w:r>
+      <w:r>
+        <w:t>”)</w:t>
       </w:r>
       <w:r>
         <w:t xml:space="preserve"> as well as the appropriate positive and negative controls for each test.</w:t>
@@ -1768,7 +1790,20 @@
               <w:rPr>
                 <w:bCs/>
               </w:rPr>
-              <w:t>(unknown “spinach”)</w:t>
+              <w:t>(</w:t>
+            </w:r>
+            <w:r>
+              <w:rPr>
+                <w:bCs/>
+                <w:u w:val="single"/>
+              </w:rPr>
+              <w:t>clinical unknown</w:t>
+            </w:r>
+            <w:r>
+              <w:rPr>
+                <w:bCs/>
+              </w:rPr>
+              <w:t>)</w:t>
             </w:r>
           </w:p>
         </w:tc>
@@ -2395,10 +2430,63 @@
         <w:t>in duplicate,</w:t>
       </w:r>
       <w:r>
-        <w:t xml:space="preserve"> and the appropriate controls in fluid thioglycolate medium (Protocol 3.4)</w:t>
-      </w:r>
-      <w:r>
-        <w:t xml:space="preserve">. You will also inoculate your unknown and the controls </w:t>
+        <w:t xml:space="preserve"> and the appropriate controls </w:t>
+      </w:r>
+      <w:r>
+        <w:t>(</w:t>
+      </w:r>
+      <w:r>
+        <w:rPr>
+          <w:i/>
+          <w:iCs/>
+        </w:rPr>
+        <w:t xml:space="preserve">E. coli </w:t>
+      </w:r>
+      <w:r>
+        <w:t xml:space="preserve">and </w:t>
+      </w:r>
+      <w:r>
+        <w:rPr>
+          <w:i/>
+          <w:iCs/>
+        </w:rPr>
+        <w:t>Clostridium</w:t>
+      </w:r>
+      <w:r>
+        <w:t>)</w:t>
+      </w:r>
+      <w:r>
+        <w:rPr>
+          <w:i/>
+          <w:iCs/>
+        </w:rPr>
+        <w:t xml:space="preserve"> </w:t>
+      </w:r>
+      <w:r>
+        <w:t>in fluid thioglycolate medium (Protocol 3.4)</w:t>
+      </w:r>
+      <w:r>
+        <w:t xml:space="preserve">. You will also inoculate your unknown and the control </w:t>
+      </w:r>
+      <w:r>
+        <w:t>(</w:t>
+      </w:r>
+      <w:r>
+        <w:rPr>
+          <w:i/>
+          <w:iCs/>
+        </w:rPr>
+        <w:t>Clostridium</w:t>
+      </w:r>
+      <w:r>
+        <w:t>)</w:t>
+      </w:r>
+      <w:r>
+        <w:rPr>
+          <w:i/>
+          <w:iCs/>
+        </w:rPr>
+        <w:t xml:space="preserve"> </w:t>
       </w:r>
       <w:r>
         <w:t xml:space="preserve">on </w:t>
@@ -3271,7 +3359,13 @@
         <w:rPr>
           <w:lang w:val="en-US"/>
         </w:rPr>
-        <w:t>Using a flamed loop, take a colony from the agar plate provided containing your unknown clinical specimen.</w:t>
+        <w:t xml:space="preserve">Using a flamed loop, take a colony from the agar plate provided containing your unknown </w:t>
+      </w:r>
+      <w:r>
+        <w:rPr>
+          <w:lang w:val="en-US"/>
+        </w:rPr>
+        <w:t>3E sample.</w:t>
       </w:r>
     </w:p>
     <w:p>

</xml_diff>

<commit_message>
fix lab 3 unknown name
</commit_message>
<xml_diff>
--- a/handouts/Lab3.docx
+++ b/handouts/Lab3.docx
@@ -2318,7 +2318,26 @@
               <w:rPr>
                 <w:bCs/>
               </w:rPr>
-              <w:t xml:space="preserve"> (unknown “spinach”)</w:t>
+              <w:t xml:space="preserve"> </w:t>
+            </w:r>
+            <w:r>
+              <w:rPr>
+                <w:bCs/>
+              </w:rPr>
+              <w:t>(</w:t>
+            </w:r>
+            <w:r>
+              <w:rPr>
+                <w:bCs/>
+                <w:u w:val="single"/>
+              </w:rPr>
+              <w:t>clinical unknown</w:t>
+            </w:r>
+            <w:r>
+              <w:rPr>
+                <w:bCs/>
+              </w:rPr>
+              <w:t>)</w:t>
             </w:r>
           </w:p>
         </w:tc>

</xml_diff>